<commit_message>
feat: add 4.1 done
</commit_message>
<xml_diff>
--- a/Docx/6576_Sippanon_FinalReport.docx
+++ b/Docx/6576_Sippanon_FinalReport.docx
@@ -22118,18 +22118,6 @@
     </w:p>
     <w:p>
       <w:pPr>
-        <w:tabs>
-          <w:tab w:val="left" w:pos="1272"/>
-        </w:tabs>
-        <w:rPr>
-          <w:rFonts w:ascii="AngsanaUPC" w:hAnsi="AngsanaUPC" w:cs="AngsanaUPC"/>
-          <w:sz w:val="34"/>
-          <w:szCs w:val="34"/>
-        </w:rPr>
-      </w:pPr>
-    </w:p>
-    <w:p>
-      <w:pPr>
         <w:pStyle w:val="Heading1"/>
         <w:rPr>
           <w:rFonts w:ascii="AngsanaUPC" w:hAnsi="AngsanaUPC" w:cs="AngsanaUPC"/>
@@ -22149,6 +22137,7 @@
           <w:szCs w:val="44"/>
           <w:cs/>
         </w:rPr>
+        <w:lastRenderedPageBreak/>
         <w:t xml:space="preserve">บทที่ </w:t>
       </w:r>
       <w:r>
@@ -22444,7 +22433,7 @@
       <w:pPr>
         <w:jc w:val="thaiDistribute"/>
         <w:rPr>
-          <w:rFonts w:ascii="AngsanaUPC" w:hAnsi="AngsanaUPC" w:cs="AngsanaUPC"/>
+          <w:rFonts w:ascii="AngsanaUPC" w:hAnsi="AngsanaUPC" w:cs="AngsanaUPC" w:hint="cs"/>
           <w:sz w:val="32"/>
           <w:szCs w:val="32"/>
         </w:rPr>
@@ -22478,6 +22467,572 @@
         </w:rPr>
         <w:t>พบว่า</w:t>
       </w:r>
+      <w:r>
+        <w:rPr>
+          <w:rFonts w:ascii="AngsanaUPC" w:hAnsi="AngsanaUPC" w:cs="AngsanaUPC" w:hint="cs"/>
+          <w:sz w:val="32"/>
+          <w:szCs w:val="32"/>
+          <w:cs/>
+        </w:rPr>
+        <w:t xml:space="preserve"> โมเดลสามารถจำแนก</w:t>
+      </w:r>
+      <w:r>
+        <w:rPr>
+          <w:rFonts w:ascii="AngsanaUPC" w:hAnsi="AngsanaUPC" w:cs="AngsanaUPC" w:hint="cs"/>
+          <w:sz w:val="32"/>
+          <w:szCs w:val="32"/>
+          <w:cs/>
+        </w:rPr>
+        <w:t>การงอแขน</w:t>
+      </w:r>
+      <w:r>
+        <w:rPr>
+          <w:rFonts w:ascii="AngsanaUPC" w:hAnsi="AngsanaUPC" w:cs="AngsanaUPC" w:hint="cs"/>
+          <w:sz w:val="32"/>
+          <w:szCs w:val="32"/>
+          <w:cs/>
+        </w:rPr>
+        <w:t xml:space="preserve"> </w:t>
+      </w:r>
+      <w:r>
+        <w:rPr>
+          <w:rFonts w:ascii="AngsanaUPC" w:hAnsi="AngsanaUPC" w:cs="AngsanaUPC" w:hint="cs"/>
+          <w:sz w:val="32"/>
+          <w:szCs w:val="32"/>
+          <w:cs/>
+        </w:rPr>
+        <w:t>(</w:t>
+      </w:r>
+      <w:r>
+        <w:rPr>
+          <w:rFonts w:ascii="AngsanaUPC" w:hAnsi="AngsanaUPC" w:cs="AngsanaUPC"/>
+          <w:sz w:val="32"/>
+          <w:szCs w:val="32"/>
+        </w:rPr>
+        <w:t>elbow flexion</w:t>
+      </w:r>
+      <w:r>
+        <w:rPr>
+          <w:rFonts w:ascii="AngsanaUPC" w:hAnsi="AngsanaUPC" w:cs="AngsanaUPC" w:hint="cs"/>
+          <w:sz w:val="32"/>
+          <w:szCs w:val="32"/>
+          <w:cs/>
+        </w:rPr>
+        <w:t>) และ การเหยียดแขน(</w:t>
+      </w:r>
+      <w:r>
+        <w:rPr>
+          <w:rFonts w:ascii="AngsanaUPC" w:hAnsi="AngsanaUPC" w:cs="AngsanaUPC"/>
+          <w:sz w:val="32"/>
+          <w:szCs w:val="32"/>
+        </w:rPr>
+        <w:t>elbow</w:t>
+      </w:r>
+      <w:r>
+        <w:rPr>
+          <w:rFonts w:ascii="AngsanaUPC" w:hAnsi="AngsanaUPC" w:cs="AngsanaUPC"/>
+          <w:sz w:val="32"/>
+          <w:szCs w:val="32"/>
+        </w:rPr>
+        <w:t xml:space="preserve"> extension</w:t>
+      </w:r>
+      <w:r>
+        <w:rPr>
+          <w:rFonts w:ascii="AngsanaUPC" w:hAnsi="AngsanaUPC" w:cs="AngsanaUPC" w:hint="cs"/>
+          <w:sz w:val="32"/>
+          <w:szCs w:val="32"/>
+          <w:cs/>
+        </w:rPr>
+        <w:t>)</w:t>
+      </w:r>
+      <w:r>
+        <w:rPr>
+          <w:rFonts w:ascii="AngsanaUPC" w:hAnsi="AngsanaUPC" w:cs="AngsanaUPC" w:hint="cs"/>
+          <w:sz w:val="32"/>
+          <w:szCs w:val="32"/>
+          <w:cs/>
+        </w:rPr>
+        <w:t xml:space="preserve"> ได้ในระดับปานกลาง</w:t>
+      </w:r>
+      <w:r>
+        <w:rPr>
+          <w:rFonts w:ascii="AngsanaUPC" w:hAnsi="AngsanaUPC" w:cs="AngsanaUPC" w:hint="cs"/>
+          <w:sz w:val="32"/>
+          <w:szCs w:val="32"/>
+          <w:cs/>
+        </w:rPr>
+        <w:t>แต่ยังไม่สามารถนำไปใช้ได้จริง</w:t>
+      </w:r>
+      <w:r>
+        <w:rPr>
+          <w:rFonts w:ascii="AngsanaUPC" w:hAnsi="AngsanaUPC" w:cs="AngsanaUPC" w:hint="cs"/>
+          <w:sz w:val="32"/>
+          <w:szCs w:val="32"/>
+          <w:cs/>
+        </w:rPr>
+        <w:t xml:space="preserve"> </w:t>
+      </w:r>
+      <w:r>
+        <w:rPr>
+          <w:rFonts w:ascii="AngsanaUPC" w:hAnsi="AngsanaUPC" w:cs="AngsanaUPC" w:hint="cs"/>
+          <w:sz w:val="32"/>
+          <w:szCs w:val="32"/>
+          <w:cs/>
+        </w:rPr>
+        <w:t>เพราะ</w:t>
+      </w:r>
+      <w:r>
+        <w:rPr>
+          <w:rFonts w:ascii="AngsanaUPC" w:hAnsi="AngsanaUPC" w:cs="AngsanaUPC" w:hint="cs"/>
+          <w:sz w:val="32"/>
+          <w:szCs w:val="32"/>
+          <w:cs/>
+        </w:rPr>
+        <w:t>เมื่อสังเกตจาก</w:t>
+      </w:r>
+      <w:r>
+        <w:rPr>
+          <w:rFonts w:ascii="AngsanaUPC" w:hAnsi="AngsanaUPC" w:cs="AngsanaUPC" w:hint="cs"/>
+          <w:sz w:val="32"/>
+          <w:szCs w:val="32"/>
+          <w:cs/>
+        </w:rPr>
+        <w:t xml:space="preserve"> </w:t>
+      </w:r>
+      <w:r>
+        <w:rPr>
+          <w:rFonts w:ascii="AngsanaUPC" w:hAnsi="AngsanaUPC" w:cs="AngsanaUPC"/>
+          <w:sz w:val="32"/>
+          <w:szCs w:val="32"/>
+        </w:rPr>
+        <w:t xml:space="preserve">Classification Report </w:t>
+      </w:r>
+      <w:r>
+        <w:rPr>
+          <w:rFonts w:ascii="AngsanaUPC" w:hAnsi="AngsanaUPC" w:cs="AngsanaUPC" w:hint="cs"/>
+          <w:sz w:val="32"/>
+          <w:szCs w:val="32"/>
+          <w:cs/>
+        </w:rPr>
+        <w:t>ในรูปที่</w:t>
+      </w:r>
+      <w:r>
+        <w:rPr>
+          <w:rFonts w:ascii="AngsanaUPC" w:hAnsi="AngsanaUPC" w:cs="AngsanaUPC" w:hint="cs"/>
+          <w:sz w:val="32"/>
+          <w:szCs w:val="32"/>
+          <w:cs/>
+        </w:rPr>
+        <w:t xml:space="preserve"> </w:t>
+      </w:r>
+      <w:r>
+        <w:rPr>
+          <w:rFonts w:ascii="AngsanaUPC" w:hAnsi="AngsanaUPC" w:cs="AngsanaUPC" w:hint="cs"/>
+          <w:sz w:val="32"/>
+          <w:szCs w:val="32"/>
+          <w:cs/>
+        </w:rPr>
+        <w:t xml:space="preserve">10 </w:t>
+      </w:r>
+      <w:r>
+        <w:rPr>
+          <w:rFonts w:ascii="AngsanaUPC" w:hAnsi="AngsanaUPC" w:cs="AngsanaUPC" w:hint="cs"/>
+          <w:sz w:val="32"/>
+          <w:szCs w:val="32"/>
+          <w:cs/>
+        </w:rPr>
+        <w:t>ภาพรวม</w:t>
+      </w:r>
+      <w:r>
+        <w:rPr>
+          <w:rFonts w:ascii="AngsanaUPC" w:hAnsi="AngsanaUPC" w:cs="AngsanaUPC" w:hint="cs"/>
+          <w:sz w:val="32"/>
+          <w:szCs w:val="32"/>
+          <w:cs/>
+        </w:rPr>
+        <w:t>ของการทำนายมี</w:t>
+      </w:r>
+      <w:r>
+        <w:rPr>
+          <w:rFonts w:ascii="AngsanaUPC" w:hAnsi="AngsanaUPC" w:cs="AngsanaUPC" w:hint="cs"/>
+          <w:sz w:val="32"/>
+          <w:szCs w:val="32"/>
+          <w:cs/>
+        </w:rPr>
+        <w:t xml:space="preserve">ค่า </w:t>
+      </w:r>
+      <w:r>
+        <w:rPr>
+          <w:rFonts w:ascii="AngsanaUPC" w:hAnsi="AngsanaUPC" w:cs="AngsanaUPC"/>
+          <w:sz w:val="32"/>
+          <w:szCs w:val="32"/>
+        </w:rPr>
+        <w:t xml:space="preserve">accuracy </w:t>
+      </w:r>
+      <w:r>
+        <w:rPr>
+          <w:rFonts w:ascii="AngsanaUPC" w:hAnsi="AngsanaUPC" w:cs="AngsanaUPC" w:hint="cs"/>
+          <w:sz w:val="32"/>
+          <w:szCs w:val="32"/>
+          <w:cs/>
+        </w:rPr>
+        <w:t>อยู่ที่ 51</w:t>
+      </w:r>
+      <w:r>
+        <w:rPr>
+          <w:rFonts w:ascii="AngsanaUPC" w:hAnsi="AngsanaUPC" w:cs="AngsanaUPC"/>
+          <w:sz w:val="32"/>
+          <w:szCs w:val="32"/>
+        </w:rPr>
+        <w:t>%</w:t>
+      </w:r>
+      <w:r>
+        <w:rPr>
+          <w:rFonts w:ascii="AngsanaUPC" w:hAnsi="AngsanaUPC" w:cs="AngsanaUPC" w:hint="cs"/>
+          <w:sz w:val="32"/>
+          <w:szCs w:val="32"/>
+          <w:cs/>
+        </w:rPr>
+        <w:t xml:space="preserve"> </w:t>
+      </w:r>
+      <w:r>
+        <w:rPr>
+          <w:rFonts w:ascii="AngsanaUPC" w:hAnsi="AngsanaUPC" w:cs="AngsanaUPC" w:hint="cs"/>
+          <w:sz w:val="32"/>
+          <w:szCs w:val="32"/>
+          <w:cs/>
+        </w:rPr>
+        <w:t>และยังมี</w:t>
+      </w:r>
+      <w:r>
+        <w:rPr>
+          <w:rFonts w:ascii="AngsanaUPC" w:hAnsi="AngsanaUPC" w:cs="AngsanaUPC"/>
+          <w:sz w:val="32"/>
+          <w:szCs w:val="32"/>
+        </w:rPr>
+        <w:t xml:space="preserve"> Recall </w:t>
+      </w:r>
+      <w:r>
+        <w:rPr>
+          <w:rFonts w:ascii="AngsanaUPC" w:hAnsi="AngsanaUPC" w:cs="AngsanaUPC" w:hint="cs"/>
+          <w:sz w:val="32"/>
+          <w:szCs w:val="32"/>
+          <w:cs/>
+        </w:rPr>
+        <w:t>หรือการทำนายถูกจริง</w:t>
+      </w:r>
+      <w:r>
+        <w:rPr>
+          <w:rFonts w:ascii="AngsanaUPC" w:hAnsi="AngsanaUPC" w:cs="AngsanaUPC" w:hint="cs"/>
+          <w:sz w:val="32"/>
+          <w:szCs w:val="32"/>
+          <w:cs/>
+        </w:rPr>
+        <w:t xml:space="preserve">ในคลาสนั้น </w:t>
+      </w:r>
+      <w:r>
+        <w:rPr>
+          <w:rFonts w:ascii="AngsanaUPC" w:hAnsi="AngsanaUPC" w:cs="AngsanaUPC" w:hint="cs"/>
+          <w:sz w:val="32"/>
+          <w:szCs w:val="32"/>
+          <w:cs/>
+        </w:rPr>
+        <w:t>อยู่เพียง</w:t>
+      </w:r>
+      <w:r>
+        <w:rPr>
+          <w:rFonts w:ascii="AngsanaUPC" w:hAnsi="AngsanaUPC" w:cs="AngsanaUPC" w:hint="cs"/>
+          <w:sz w:val="32"/>
+          <w:szCs w:val="32"/>
+          <w:cs/>
+        </w:rPr>
+        <w:t xml:space="preserve"> 53</w:t>
+      </w:r>
+      <w:r>
+        <w:rPr>
+          <w:rFonts w:ascii="AngsanaUPC" w:hAnsi="AngsanaUPC" w:cs="AngsanaUPC"/>
+          <w:sz w:val="32"/>
+          <w:szCs w:val="32"/>
+        </w:rPr>
+        <w:t xml:space="preserve">% </w:t>
+      </w:r>
+      <w:r>
+        <w:rPr>
+          <w:rFonts w:ascii="AngsanaUPC" w:hAnsi="AngsanaUPC" w:cs="AngsanaUPC" w:hint="cs"/>
+          <w:sz w:val="32"/>
+          <w:szCs w:val="32"/>
+          <w:cs/>
+        </w:rPr>
+        <w:t>ในการทำนายการ</w:t>
+      </w:r>
+      <w:r>
+        <w:rPr>
+          <w:rFonts w:ascii="AngsanaUPC" w:hAnsi="AngsanaUPC" w:cs="AngsanaUPC" w:hint="cs"/>
+          <w:sz w:val="32"/>
+          <w:szCs w:val="32"/>
+          <w:cs/>
+        </w:rPr>
+        <w:t>เหยียดแขน และ 50</w:t>
+      </w:r>
+      <w:r>
+        <w:rPr>
+          <w:rFonts w:ascii="AngsanaUPC" w:hAnsi="AngsanaUPC" w:cs="AngsanaUPC"/>
+          <w:sz w:val="32"/>
+          <w:szCs w:val="32"/>
+        </w:rPr>
+        <w:t xml:space="preserve">% </w:t>
+      </w:r>
+      <w:r>
+        <w:rPr>
+          <w:rFonts w:ascii="AngsanaUPC" w:hAnsi="AngsanaUPC" w:cs="AngsanaUPC" w:hint="cs"/>
+          <w:sz w:val="32"/>
+          <w:szCs w:val="32"/>
+          <w:cs/>
+        </w:rPr>
+        <w:t>ในการทำนายการงอแขน</w:t>
+      </w:r>
+      <w:r>
+        <w:rPr>
+          <w:rFonts w:ascii="AngsanaUPC" w:hAnsi="AngsanaUPC" w:cs="AngsanaUPC" w:hint="cs"/>
+          <w:sz w:val="32"/>
+          <w:szCs w:val="32"/>
+          <w:cs/>
+        </w:rPr>
+        <w:t xml:space="preserve"> </w:t>
+      </w:r>
+      <w:r>
+        <w:rPr>
+          <w:rFonts w:ascii="AngsanaUPC" w:hAnsi="AngsanaUPC" w:cs="AngsanaUPC" w:hint="cs"/>
+          <w:sz w:val="32"/>
+          <w:szCs w:val="32"/>
+          <w:cs/>
+        </w:rPr>
+        <w:t>นอกจากนั้น</w:t>
+      </w:r>
+      <w:r>
+        <w:rPr>
+          <w:rFonts w:ascii="AngsanaUPC" w:hAnsi="AngsanaUPC" w:cs="AngsanaUPC" w:hint="cs"/>
+          <w:sz w:val="32"/>
+          <w:szCs w:val="32"/>
+          <w:cs/>
+        </w:rPr>
+        <w:t xml:space="preserve">เมื่อสังเกตจาก </w:t>
+      </w:r>
+      <w:r>
+        <w:rPr>
+          <w:rFonts w:ascii="AngsanaUPC" w:hAnsi="AngsanaUPC" w:cs="AngsanaUPC"/>
+          <w:sz w:val="32"/>
+          <w:szCs w:val="32"/>
+        </w:rPr>
+        <w:t>Confusion Matrix</w:t>
+      </w:r>
+      <w:r>
+        <w:rPr>
+          <w:rFonts w:ascii="AngsanaUPC" w:hAnsi="AngsanaUPC" w:cs="AngsanaUPC" w:hint="cs"/>
+          <w:sz w:val="32"/>
+          <w:szCs w:val="32"/>
+          <w:cs/>
+        </w:rPr>
+        <w:t xml:space="preserve"> ในรูปที่ 11 </w:t>
+      </w:r>
+      <w:r>
+        <w:rPr>
+          <w:rFonts w:ascii="AngsanaUPC" w:hAnsi="AngsanaUPC" w:cs="AngsanaUPC" w:hint="cs"/>
+          <w:sz w:val="32"/>
+          <w:szCs w:val="32"/>
+          <w:cs/>
+        </w:rPr>
+        <w:t>จะค้นพบว่าการทำนายของการ</w:t>
+      </w:r>
+      <w:r>
+        <w:rPr>
+          <w:rFonts w:ascii="AngsanaUPC" w:hAnsi="AngsanaUPC" w:cs="AngsanaUPC" w:hint="cs"/>
+          <w:sz w:val="32"/>
+          <w:szCs w:val="32"/>
+          <w:cs/>
+        </w:rPr>
+        <w:t>เหยียดแขนทำนายได้</w:t>
+      </w:r>
+      <w:r>
+        <w:rPr>
+          <w:rFonts w:ascii="AngsanaUPC" w:hAnsi="AngsanaUPC" w:cs="AngsanaUPC" w:hint="cs"/>
+          <w:sz w:val="32"/>
+          <w:szCs w:val="32"/>
+          <w:cs/>
+        </w:rPr>
+        <w:t>ค่อนข้าง</w:t>
+      </w:r>
+      <w:r>
+        <w:rPr>
+          <w:rFonts w:ascii="AngsanaUPC" w:hAnsi="AngsanaUPC" w:cs="AngsanaUPC" w:hint="cs"/>
+          <w:sz w:val="32"/>
+          <w:szCs w:val="32"/>
+          <w:cs/>
+        </w:rPr>
+        <w:t>ดี</w:t>
+      </w:r>
+      <w:r>
+        <w:rPr>
+          <w:rFonts w:ascii="AngsanaUPC" w:hAnsi="AngsanaUPC" w:cs="AngsanaUPC" w:hint="cs"/>
+          <w:sz w:val="32"/>
+          <w:szCs w:val="32"/>
+          <w:cs/>
+        </w:rPr>
+        <w:t>โดยทำนายถูกต้องไป</w:t>
+      </w:r>
+      <w:r>
+        <w:rPr>
+          <w:rFonts w:ascii="AngsanaUPC" w:hAnsi="AngsanaUPC" w:cs="AngsanaUPC" w:hint="cs"/>
+          <w:sz w:val="32"/>
+          <w:szCs w:val="32"/>
+          <w:cs/>
+        </w:rPr>
+        <w:t xml:space="preserve"> 196 จากทั้งหมด 372 ในทางกลับกัน</w:t>
+      </w:r>
+      <w:r>
+        <w:rPr>
+          <w:rFonts w:ascii="AngsanaUPC" w:hAnsi="AngsanaUPC" w:cs="AngsanaUPC" w:hint="cs"/>
+          <w:sz w:val="32"/>
+          <w:szCs w:val="32"/>
+          <w:cs/>
+        </w:rPr>
+        <w:t>โมเดลมี</w:t>
+      </w:r>
+      <w:r>
+        <w:rPr>
+          <w:rFonts w:ascii="AngsanaUPC" w:hAnsi="AngsanaUPC" w:cs="AngsanaUPC" w:hint="cs"/>
+          <w:sz w:val="32"/>
+          <w:szCs w:val="32"/>
+          <w:cs/>
+        </w:rPr>
+        <w:t xml:space="preserve">การทำนายการงอแขนที่ผิดพลาด 176 จากทั้งหมด </w:t>
+      </w:r>
+      <w:r>
+        <w:rPr>
+          <w:rFonts w:ascii="AngsanaUPC" w:hAnsi="AngsanaUPC" w:cs="AngsanaUPC" w:hint="cs"/>
+          <w:sz w:val="32"/>
+          <w:szCs w:val="32"/>
+          <w:cs/>
+        </w:rPr>
+        <w:t>348</w:t>
+      </w:r>
+      <w:r>
+        <w:rPr>
+          <w:rFonts w:ascii="AngsanaUPC" w:hAnsi="AngsanaUPC" w:cs="AngsanaUPC" w:hint="cs"/>
+          <w:sz w:val="32"/>
+          <w:szCs w:val="32"/>
+          <w:cs/>
+        </w:rPr>
+        <w:t xml:space="preserve"> โดยทำนายเป็นการเหยียดแขนแทนที่จะเป็นการงอแขน</w:t>
+      </w:r>
+      <w:r>
+        <w:rPr>
+          <w:rFonts w:ascii="AngsanaUPC" w:hAnsi="AngsanaUPC" w:cs="AngsanaUPC" w:hint="cs"/>
+          <w:sz w:val="32"/>
+          <w:szCs w:val="32"/>
+          <w:cs/>
+        </w:rPr>
+        <w:t xml:space="preserve"> แสดงให้เห็นว่าโมเดลนี้</w:t>
+      </w:r>
+      <w:r>
+        <w:rPr>
+          <w:rFonts w:ascii="AngsanaUPC" w:hAnsi="AngsanaUPC" w:cs="AngsanaUPC"/>
+          <w:sz w:val="32"/>
+          <w:szCs w:val="32"/>
+          <w:cs/>
+        </w:rPr>
+        <w:t>ยังไม่สามารถแยกความแตกต่างของ</w:t>
+      </w:r>
+      <w:r>
+        <w:rPr>
+          <w:rFonts w:ascii="AngsanaUPC" w:hAnsi="AngsanaUPC" w:cs="AngsanaUPC" w:hint="cs"/>
+          <w:sz w:val="32"/>
+          <w:szCs w:val="32"/>
+          <w:cs/>
+        </w:rPr>
+        <w:t>การงอแขน (</w:t>
+      </w:r>
+      <w:r>
+        <w:rPr>
+          <w:rFonts w:ascii="AngsanaUPC" w:hAnsi="AngsanaUPC" w:cs="AngsanaUPC"/>
+          <w:sz w:val="32"/>
+          <w:szCs w:val="32"/>
+        </w:rPr>
+        <w:t>flexion</w:t>
+      </w:r>
+      <w:r>
+        <w:rPr>
+          <w:rFonts w:ascii="AngsanaUPC" w:hAnsi="AngsanaUPC" w:cs="AngsanaUPC" w:hint="cs"/>
+          <w:sz w:val="32"/>
+          <w:szCs w:val="32"/>
+          <w:cs/>
+        </w:rPr>
+        <w:t xml:space="preserve">) </w:t>
+      </w:r>
+      <w:r>
+        <w:rPr>
+          <w:rFonts w:ascii="AngsanaUPC" w:hAnsi="AngsanaUPC" w:cs="AngsanaUPC"/>
+          <w:sz w:val="32"/>
+          <w:szCs w:val="32"/>
+          <w:cs/>
+        </w:rPr>
+        <w:t>ได้อย่างชัดเจนเท่ากับ</w:t>
+      </w:r>
+      <w:r>
+        <w:rPr>
+          <w:rFonts w:ascii="AngsanaUPC" w:hAnsi="AngsanaUPC" w:cs="AngsanaUPC" w:hint="cs"/>
+          <w:sz w:val="32"/>
+          <w:szCs w:val="32"/>
+          <w:cs/>
+        </w:rPr>
+        <w:t>การเหยียดแขน</w:t>
+      </w:r>
+      <w:r>
+        <w:rPr>
+          <w:rFonts w:ascii="AngsanaUPC" w:hAnsi="AngsanaUPC" w:cs="AngsanaUPC"/>
+          <w:sz w:val="32"/>
+          <w:szCs w:val="32"/>
+          <w:cs/>
+        </w:rPr>
+        <w:t xml:space="preserve"> </w:t>
+      </w:r>
+      <w:r>
+        <w:rPr>
+          <w:rFonts w:ascii="AngsanaUPC" w:hAnsi="AngsanaUPC" w:cs="AngsanaUPC" w:hint="cs"/>
+          <w:sz w:val="32"/>
+          <w:szCs w:val="32"/>
+          <w:cs/>
+        </w:rPr>
+        <w:t>(</w:t>
+      </w:r>
+      <w:r>
+        <w:rPr>
+          <w:rFonts w:ascii="AngsanaUPC" w:hAnsi="AngsanaUPC" w:cs="AngsanaUPC"/>
+          <w:sz w:val="32"/>
+          <w:szCs w:val="32"/>
+        </w:rPr>
+        <w:t>extension</w:t>
+      </w:r>
+      <w:r>
+        <w:rPr>
+          <w:rFonts w:ascii="AngsanaUPC" w:hAnsi="AngsanaUPC" w:cs="AngsanaUPC" w:hint="cs"/>
+          <w:sz w:val="32"/>
+          <w:szCs w:val="32"/>
+          <w:cs/>
+        </w:rPr>
+        <w:t>)</w:t>
+      </w:r>
+    </w:p>
+    <w:p>
+      <w:pPr>
+        <w:jc w:val="thaiDistribute"/>
+        <w:rPr>
+          <w:rFonts w:ascii="AngsanaUPC" w:hAnsi="AngsanaUPC" w:cs="AngsanaUPC" w:hint="cs"/>
+          <w:sz w:val="32"/>
+          <w:szCs w:val="32"/>
+          <w:cs/>
+        </w:rPr>
+      </w:pPr>
     </w:p>
     <w:p>
       <w:pPr>
@@ -22777,19 +23332,9 @@
     </w:p>
     <w:p>
       <w:pPr>
-        <w:jc w:val="center"/>
-        <w:rPr>
-          <w:rFonts w:ascii="AngsanaUPC" w:hAnsi="AngsanaUPC" w:cs="AngsanaUPC"/>
-          <w:sz w:val="32"/>
-          <w:szCs w:val="32"/>
-        </w:rPr>
-      </w:pPr>
-    </w:p>
-    <w:p>
-      <w:pPr>
         <w:jc w:val="thaiDistribute"/>
         <w:rPr>
-          <w:rFonts w:ascii="AngsanaUPC" w:hAnsi="AngsanaUPC" w:cs="AngsanaUPC"/>
+          <w:rFonts w:ascii="AngsanaUPC" w:hAnsi="AngsanaUPC" w:cs="AngsanaUPC" w:hint="cs"/>
           <w:sz w:val="32"/>
           <w:szCs w:val="32"/>
         </w:rPr>
@@ -22880,7 +23425,437 @@
           <w:szCs w:val="32"/>
           <w:cs/>
         </w:rPr>
-        <w:t>จากการทำนายของ</w:t>
+        <w:t>จากการทำนายพบว่า</w:t>
+      </w:r>
+      <w:r>
+        <w:rPr>
+          <w:rFonts w:ascii="AngsanaUPC" w:hAnsi="AngsanaUPC" w:cs="AngsanaUPC" w:hint="cs"/>
+          <w:sz w:val="32"/>
+          <w:szCs w:val="32"/>
+          <w:cs/>
+        </w:rPr>
+        <w:t xml:space="preserve"> โมเดลสามารถจำแนกการงอแขน (</w:t>
+      </w:r>
+      <w:r>
+        <w:rPr>
+          <w:rFonts w:ascii="AngsanaUPC" w:hAnsi="AngsanaUPC" w:cs="AngsanaUPC"/>
+          <w:sz w:val="32"/>
+          <w:szCs w:val="32"/>
+        </w:rPr>
+        <w:t>elbow flexion</w:t>
+      </w:r>
+      <w:r>
+        <w:rPr>
+          <w:rFonts w:ascii="AngsanaUPC" w:hAnsi="AngsanaUPC" w:cs="AngsanaUPC" w:hint="cs"/>
+          <w:sz w:val="32"/>
+          <w:szCs w:val="32"/>
+          <w:cs/>
+        </w:rPr>
+        <w:t>) และ การเหยียดแขน(</w:t>
+      </w:r>
+      <w:r>
+        <w:rPr>
+          <w:rFonts w:ascii="AngsanaUPC" w:hAnsi="AngsanaUPC" w:cs="AngsanaUPC"/>
+          <w:sz w:val="32"/>
+          <w:szCs w:val="32"/>
+        </w:rPr>
+        <w:t>elbow extension</w:t>
+      </w:r>
+      <w:r>
+        <w:rPr>
+          <w:rFonts w:ascii="AngsanaUPC" w:hAnsi="AngsanaUPC" w:cs="AngsanaUPC" w:hint="cs"/>
+          <w:sz w:val="32"/>
+          <w:szCs w:val="32"/>
+          <w:cs/>
+        </w:rPr>
+        <w:t>) ได้ในระดับ</w:t>
+      </w:r>
+      <w:r>
+        <w:rPr>
+          <w:rFonts w:ascii="AngsanaUPC" w:hAnsi="AngsanaUPC" w:cs="AngsanaUPC" w:hint="cs"/>
+          <w:sz w:val="32"/>
+          <w:szCs w:val="32"/>
+          <w:cs/>
+        </w:rPr>
+        <w:t>ดีมาก ซึ่ง</w:t>
+      </w:r>
+      <w:r>
+        <w:rPr>
+          <w:rFonts w:ascii="AngsanaUPC" w:hAnsi="AngsanaUPC" w:cs="AngsanaUPC" w:hint="cs"/>
+          <w:sz w:val="32"/>
+          <w:szCs w:val="32"/>
+          <w:cs/>
+        </w:rPr>
+        <w:t xml:space="preserve">สามารถนำไปใช้ได้จริง เพราะเมื่อสังเกตจาก </w:t>
+      </w:r>
+      <w:r>
+        <w:rPr>
+          <w:rFonts w:ascii="AngsanaUPC" w:hAnsi="AngsanaUPC" w:cs="AngsanaUPC"/>
+          <w:sz w:val="32"/>
+          <w:szCs w:val="32"/>
+        </w:rPr>
+        <w:t xml:space="preserve">Classification Report </w:t>
+      </w:r>
+      <w:r>
+        <w:rPr>
+          <w:rFonts w:ascii="AngsanaUPC" w:hAnsi="AngsanaUPC" w:cs="AngsanaUPC" w:hint="cs"/>
+          <w:sz w:val="32"/>
+          <w:szCs w:val="32"/>
+          <w:cs/>
+        </w:rPr>
+        <w:t>ในรูปที่</w:t>
+      </w:r>
+      <w:r>
+        <w:rPr>
+          <w:rFonts w:ascii="AngsanaUPC" w:hAnsi="AngsanaUPC" w:cs="AngsanaUPC" w:hint="cs"/>
+          <w:sz w:val="32"/>
+          <w:szCs w:val="32"/>
+          <w:cs/>
+        </w:rPr>
+        <w:t xml:space="preserve"> </w:t>
+      </w:r>
+      <w:r>
+        <w:rPr>
+          <w:rFonts w:ascii="AngsanaUPC" w:hAnsi="AngsanaUPC" w:cs="AngsanaUPC" w:hint="cs"/>
+          <w:sz w:val="32"/>
+          <w:szCs w:val="32"/>
+          <w:cs/>
+        </w:rPr>
+        <w:t>1</w:t>
+      </w:r>
+      <w:r>
+        <w:rPr>
+          <w:rFonts w:ascii="AngsanaUPC" w:hAnsi="AngsanaUPC" w:cs="AngsanaUPC" w:hint="cs"/>
+          <w:sz w:val="32"/>
+          <w:szCs w:val="32"/>
+          <w:cs/>
+        </w:rPr>
+        <w:t>2</w:t>
+      </w:r>
+      <w:r>
+        <w:rPr>
+          <w:rFonts w:ascii="AngsanaUPC" w:hAnsi="AngsanaUPC" w:cs="AngsanaUPC" w:hint="cs"/>
+          <w:sz w:val="32"/>
+          <w:szCs w:val="32"/>
+          <w:cs/>
+        </w:rPr>
+        <w:t xml:space="preserve"> ภาพรวมของการทำนายมีค่า </w:t>
+      </w:r>
+      <w:r>
+        <w:rPr>
+          <w:rFonts w:ascii="AngsanaUPC" w:hAnsi="AngsanaUPC" w:cs="AngsanaUPC"/>
+          <w:sz w:val="32"/>
+          <w:szCs w:val="32"/>
+        </w:rPr>
+        <w:t xml:space="preserve">accuracy </w:t>
+      </w:r>
+      <w:r>
+        <w:rPr>
+          <w:rFonts w:ascii="AngsanaUPC" w:hAnsi="AngsanaUPC" w:cs="AngsanaUPC" w:hint="cs"/>
+          <w:sz w:val="32"/>
+          <w:szCs w:val="32"/>
+          <w:cs/>
+        </w:rPr>
+        <w:t xml:space="preserve">อยู่ที่ </w:t>
+      </w:r>
+      <w:r>
+        <w:rPr>
+          <w:rFonts w:ascii="AngsanaUPC" w:hAnsi="AngsanaUPC" w:cs="AngsanaUPC" w:hint="cs"/>
+          <w:sz w:val="32"/>
+          <w:szCs w:val="32"/>
+          <w:cs/>
+        </w:rPr>
+        <w:t>76</w:t>
+      </w:r>
+      <w:r>
+        <w:rPr>
+          <w:rFonts w:ascii="AngsanaUPC" w:hAnsi="AngsanaUPC" w:cs="AngsanaUPC"/>
+          <w:sz w:val="32"/>
+          <w:szCs w:val="32"/>
+        </w:rPr>
+        <w:t>%</w:t>
+      </w:r>
+      <w:r>
+        <w:rPr>
+          <w:rFonts w:ascii="AngsanaUPC" w:hAnsi="AngsanaUPC" w:cs="AngsanaUPC" w:hint="cs"/>
+          <w:sz w:val="32"/>
+          <w:szCs w:val="32"/>
+          <w:cs/>
+        </w:rPr>
+        <w:t xml:space="preserve"> และยังมี</w:t>
+      </w:r>
+      <w:r>
+        <w:rPr>
+          <w:rFonts w:ascii="AngsanaUPC" w:hAnsi="AngsanaUPC" w:cs="AngsanaUPC"/>
+          <w:sz w:val="32"/>
+          <w:szCs w:val="32"/>
+        </w:rPr>
+        <w:t xml:space="preserve"> Recall </w:t>
+      </w:r>
+      <w:r>
+        <w:rPr>
+          <w:rFonts w:ascii="AngsanaUPC" w:hAnsi="AngsanaUPC" w:cs="AngsanaUPC" w:hint="cs"/>
+          <w:sz w:val="32"/>
+          <w:szCs w:val="32"/>
+          <w:cs/>
+        </w:rPr>
+        <w:t xml:space="preserve">หรือการทำนายถูกจริงในคลาสนั้น </w:t>
+      </w:r>
+      <w:r>
+        <w:rPr>
+          <w:rFonts w:ascii="AngsanaUPC" w:hAnsi="AngsanaUPC" w:cs="AngsanaUPC" w:hint="cs"/>
+          <w:sz w:val="32"/>
+          <w:szCs w:val="32"/>
+          <w:cs/>
+        </w:rPr>
+        <w:t>78</w:t>
+      </w:r>
+      <w:r>
+        <w:rPr>
+          <w:rFonts w:ascii="AngsanaUPC" w:hAnsi="AngsanaUPC" w:cs="AngsanaUPC"/>
+          <w:sz w:val="32"/>
+          <w:szCs w:val="32"/>
+        </w:rPr>
+        <w:t xml:space="preserve">% </w:t>
+      </w:r>
+      <w:r>
+        <w:rPr>
+          <w:rFonts w:ascii="AngsanaUPC" w:hAnsi="AngsanaUPC" w:cs="AngsanaUPC" w:hint="cs"/>
+          <w:sz w:val="32"/>
+          <w:szCs w:val="32"/>
+          <w:cs/>
+        </w:rPr>
+        <w:t xml:space="preserve">ในการทำนายการเหยียดแขน และ </w:t>
+      </w:r>
+      <w:r>
+        <w:rPr>
+          <w:rFonts w:ascii="AngsanaUPC" w:hAnsi="AngsanaUPC" w:cs="AngsanaUPC" w:hint="cs"/>
+          <w:sz w:val="32"/>
+          <w:szCs w:val="32"/>
+          <w:cs/>
+        </w:rPr>
+        <w:t>73</w:t>
+      </w:r>
+      <w:r>
+        <w:rPr>
+          <w:rFonts w:ascii="AngsanaUPC" w:hAnsi="AngsanaUPC" w:cs="AngsanaUPC"/>
+          <w:sz w:val="32"/>
+          <w:szCs w:val="32"/>
+        </w:rPr>
+        <w:t xml:space="preserve">% </w:t>
+      </w:r>
+      <w:r>
+        <w:rPr>
+          <w:rFonts w:ascii="AngsanaUPC" w:hAnsi="AngsanaUPC" w:cs="AngsanaUPC" w:hint="cs"/>
+          <w:sz w:val="32"/>
+          <w:szCs w:val="32"/>
+          <w:cs/>
+        </w:rPr>
+        <w:t xml:space="preserve">ในการทำนายการงอแขน นอกจากนั้นเมื่อสังเกตจาก </w:t>
+      </w:r>
+      <w:r>
+        <w:rPr>
+          <w:rFonts w:ascii="AngsanaUPC" w:hAnsi="AngsanaUPC" w:cs="AngsanaUPC"/>
+          <w:sz w:val="32"/>
+          <w:szCs w:val="32"/>
+        </w:rPr>
+        <w:t>Confusion Matrix</w:t>
+      </w:r>
+      <w:r>
+        <w:rPr>
+          <w:rFonts w:ascii="AngsanaUPC" w:hAnsi="AngsanaUPC" w:cs="AngsanaUPC" w:hint="cs"/>
+          <w:sz w:val="32"/>
+          <w:szCs w:val="32"/>
+          <w:cs/>
+        </w:rPr>
+        <w:t xml:space="preserve"> ในรูปที่ 1</w:t>
+      </w:r>
+      <w:r>
+        <w:rPr>
+          <w:rFonts w:ascii="AngsanaUPC" w:hAnsi="AngsanaUPC" w:cs="AngsanaUPC" w:hint="cs"/>
+          <w:sz w:val="32"/>
+          <w:szCs w:val="32"/>
+          <w:cs/>
+        </w:rPr>
+        <w:t>3</w:t>
+      </w:r>
+      <w:r>
+        <w:rPr>
+          <w:rFonts w:ascii="AngsanaUPC" w:hAnsi="AngsanaUPC" w:cs="AngsanaUPC" w:hint="cs"/>
+          <w:sz w:val="32"/>
+          <w:szCs w:val="32"/>
+          <w:cs/>
+        </w:rPr>
+        <w:t xml:space="preserve"> จะค้นพบว่าการทำนายของการเหยียดแขนทำนายได้</w:t>
+      </w:r>
+      <w:r>
+        <w:rPr>
+          <w:rFonts w:ascii="AngsanaUPC" w:hAnsi="AngsanaUPC" w:cs="AngsanaUPC" w:hint="cs"/>
+          <w:sz w:val="32"/>
+          <w:szCs w:val="32"/>
+          <w:cs/>
+        </w:rPr>
+        <w:t>ดี</w:t>
+      </w:r>
+      <w:r>
+        <w:rPr>
+          <w:rFonts w:ascii="AngsanaUPC" w:hAnsi="AngsanaUPC" w:cs="AngsanaUPC" w:hint="cs"/>
+          <w:sz w:val="32"/>
+          <w:szCs w:val="32"/>
+          <w:cs/>
+        </w:rPr>
+        <w:t xml:space="preserve">โดยทำนายถูกต้องไป </w:t>
+      </w:r>
+      <w:r>
+        <w:rPr>
+          <w:rFonts w:ascii="AngsanaUPC" w:hAnsi="AngsanaUPC" w:cs="AngsanaUPC" w:hint="cs"/>
+          <w:sz w:val="32"/>
+          <w:szCs w:val="32"/>
+          <w:cs/>
+        </w:rPr>
+        <w:t>291</w:t>
+      </w:r>
+      <w:r>
+        <w:rPr>
+          <w:rFonts w:ascii="AngsanaUPC" w:hAnsi="AngsanaUPC" w:cs="AngsanaUPC" w:hint="cs"/>
+          <w:sz w:val="32"/>
+          <w:szCs w:val="32"/>
+          <w:cs/>
+        </w:rPr>
+        <w:t xml:space="preserve"> จากทั้งหมด 372 </w:t>
+      </w:r>
+      <w:r>
+        <w:rPr>
+          <w:rFonts w:ascii="AngsanaUPC" w:hAnsi="AngsanaUPC" w:cs="AngsanaUPC" w:hint="cs"/>
+          <w:sz w:val="32"/>
+          <w:szCs w:val="32"/>
+          <w:cs/>
+        </w:rPr>
+        <w:t>และ</w:t>
+      </w:r>
+      <w:r>
+        <w:rPr>
+          <w:rFonts w:ascii="AngsanaUPC" w:hAnsi="AngsanaUPC" w:cs="AngsanaUPC" w:hint="cs"/>
+          <w:sz w:val="32"/>
+          <w:szCs w:val="32"/>
+          <w:cs/>
+        </w:rPr>
+        <w:t>โมเดลมีการทำนายการงอแขนที่</w:t>
+      </w:r>
+      <w:r>
+        <w:rPr>
+          <w:rFonts w:ascii="AngsanaUPC" w:hAnsi="AngsanaUPC" w:cs="AngsanaUPC" w:hint="cs"/>
+          <w:sz w:val="32"/>
+          <w:szCs w:val="32"/>
+          <w:cs/>
+        </w:rPr>
+        <w:t>ดีรองลงมาโดยทำนายถูกต้องไป 254</w:t>
+      </w:r>
+      <w:r>
+        <w:rPr>
+          <w:rFonts w:ascii="AngsanaUPC" w:hAnsi="AngsanaUPC" w:cs="AngsanaUPC" w:hint="cs"/>
+          <w:sz w:val="32"/>
+          <w:szCs w:val="32"/>
+          <w:cs/>
+        </w:rPr>
+        <w:t xml:space="preserve"> จากทั้งหมด 348 แสดงให้เห็นว่าโมเดลนี้</w:t>
+      </w:r>
+      <w:r>
+        <w:rPr>
+          <w:rFonts w:ascii="AngsanaUPC" w:hAnsi="AngsanaUPC" w:cs="AngsanaUPC"/>
+          <w:sz w:val="32"/>
+          <w:szCs w:val="32"/>
+          <w:cs/>
+        </w:rPr>
+        <w:t>สามารถแยกความแตกต่างของ</w:t>
+      </w:r>
+      <w:r>
+        <w:rPr>
+          <w:rFonts w:ascii="AngsanaUPC" w:hAnsi="AngsanaUPC" w:cs="AngsanaUPC" w:hint="cs"/>
+          <w:sz w:val="32"/>
+          <w:szCs w:val="32"/>
+          <w:cs/>
+        </w:rPr>
+        <w:t>การงอแขน (</w:t>
+      </w:r>
+      <w:r>
+        <w:rPr>
+          <w:rFonts w:ascii="AngsanaUPC" w:hAnsi="AngsanaUPC" w:cs="AngsanaUPC"/>
+          <w:sz w:val="32"/>
+          <w:szCs w:val="32"/>
+        </w:rPr>
+        <w:t>flexion</w:t>
+      </w:r>
+      <w:r>
+        <w:rPr>
+          <w:rFonts w:ascii="AngsanaUPC" w:hAnsi="AngsanaUPC" w:cs="AngsanaUPC" w:hint="cs"/>
+          <w:sz w:val="32"/>
+          <w:szCs w:val="32"/>
+          <w:cs/>
+        </w:rPr>
+        <w:t xml:space="preserve">) </w:t>
+      </w:r>
+      <w:r>
+        <w:rPr>
+          <w:rFonts w:ascii="AngsanaUPC" w:hAnsi="AngsanaUPC" w:cs="AngsanaUPC"/>
+          <w:sz w:val="32"/>
+          <w:szCs w:val="32"/>
+          <w:cs/>
+        </w:rPr>
+        <w:t>กับ</w:t>
+      </w:r>
+      <w:r>
+        <w:rPr>
+          <w:rFonts w:ascii="AngsanaUPC" w:hAnsi="AngsanaUPC" w:cs="AngsanaUPC" w:hint="cs"/>
+          <w:sz w:val="32"/>
+          <w:szCs w:val="32"/>
+          <w:cs/>
+        </w:rPr>
+        <w:t>การเหยียดแขน</w:t>
+      </w:r>
+      <w:r>
+        <w:rPr>
+          <w:rFonts w:ascii="AngsanaUPC" w:hAnsi="AngsanaUPC" w:cs="AngsanaUPC"/>
+          <w:sz w:val="32"/>
+          <w:szCs w:val="32"/>
+          <w:cs/>
+        </w:rPr>
+        <w:t xml:space="preserve"> </w:t>
+      </w:r>
+      <w:r>
+        <w:rPr>
+          <w:rFonts w:ascii="AngsanaUPC" w:hAnsi="AngsanaUPC" w:cs="AngsanaUPC" w:hint="cs"/>
+          <w:sz w:val="32"/>
+          <w:szCs w:val="32"/>
+          <w:cs/>
+        </w:rPr>
+        <w:t>(</w:t>
+      </w:r>
+      <w:r>
+        <w:rPr>
+          <w:rFonts w:ascii="AngsanaUPC" w:hAnsi="AngsanaUPC" w:cs="AngsanaUPC"/>
+          <w:sz w:val="32"/>
+          <w:szCs w:val="32"/>
+        </w:rPr>
+        <w:t>extension</w:t>
+      </w:r>
+      <w:r>
+        <w:rPr>
+          <w:rFonts w:ascii="AngsanaUPC" w:hAnsi="AngsanaUPC" w:cs="AngsanaUPC" w:hint="cs"/>
+          <w:sz w:val="32"/>
+          <w:szCs w:val="32"/>
+          <w:cs/>
+        </w:rPr>
+        <w:t>)</w:t>
+      </w:r>
+      <w:r>
+        <w:rPr>
+          <w:rFonts w:ascii="AngsanaUPC" w:hAnsi="AngsanaUPC" w:cs="AngsanaUPC" w:hint="cs"/>
+          <w:sz w:val="32"/>
+          <w:szCs w:val="32"/>
+          <w:cs/>
+        </w:rPr>
+        <w:t xml:space="preserve"> ได้ชัดเจน</w:t>
       </w:r>
     </w:p>
     <w:p>
@@ -23043,7 +24018,6 @@
           <w:sz w:val="32"/>
           <w:szCs w:val="32"/>
         </w:rPr>
-        <w:lastRenderedPageBreak/>
         <w:drawing>
           <wp:inline distT="0" distB="0" distL="0" distR="0" wp14:anchorId="13F6F8F6" wp14:editId="3DD8EC29">
             <wp:extent cx="3526972" cy="2845762"/>
@@ -23168,110 +24142,12 @@
     </w:p>
     <w:p>
       <w:pPr>
+        <w:ind w:firstLine="720"/>
         <w:jc w:val="center"/>
         <w:rPr>
-          <w:rFonts w:ascii="AngsanaUPC" w:hAnsi="AngsanaUPC" w:cs="AngsanaUPC"/>
-          <w:sz w:val="32"/>
-          <w:szCs w:val="32"/>
-          <w:cs/>
-        </w:rPr>
-      </w:pPr>
-    </w:p>
-    <w:p>
-      <w:pPr>
-        <w:rPr>
-          <w:rFonts w:ascii="AngsanaUPC" w:hAnsi="AngsanaUPC" w:cs="AngsanaUPC"/>
-          <w:sz w:val="32"/>
-          <w:szCs w:val="32"/>
-        </w:rPr>
-      </w:pPr>
-      <w:r>
-        <w:rPr>
-          <w:rFonts w:ascii="AngsanaUPC" w:hAnsi="AngsanaUPC" w:cs="AngsanaUPC"/>
-          <w:sz w:val="32"/>
-          <w:szCs w:val="32"/>
-          <w:cs/>
-        </w:rPr>
-        <w:t>- พูดถึงผลลัพธ์ที่ได้จากการทดลองทั้ง 2 โมเดลจากนั้นนำทั้ง 2 นี้มาเปรียบเทียบกัน</w:t>
-      </w:r>
-    </w:p>
-    <w:p>
-      <w:pPr>
-        <w:rPr>
-          <w:rFonts w:ascii="AngsanaUPC" w:hAnsi="AngsanaUPC" w:cs="AngsanaUPC"/>
-          <w:sz w:val="32"/>
-          <w:szCs w:val="32"/>
-          <w:cs/>
-        </w:rPr>
-      </w:pPr>
-      <w:r>
-        <w:rPr>
-          <w:rFonts w:ascii="AngsanaUPC" w:hAnsi="AngsanaUPC" w:cs="AngsanaUPC"/>
-          <w:sz w:val="32"/>
-          <w:szCs w:val="32"/>
-          <w:cs/>
-        </w:rPr>
-        <w:t xml:space="preserve">- </w:t>
-      </w:r>
-      <w:r>
-        <w:rPr>
-          <w:rFonts w:ascii="AngsanaUPC" w:hAnsi="AngsanaUPC" w:cs="AngsanaUPC"/>
-          <w:sz w:val="32"/>
-          <w:szCs w:val="32"/>
-          <w:cs/>
-        </w:rPr>
-        <w:t xml:space="preserve">อธิบายสาเหตุว่าทำไมโมเดลนี้ถึงทำนายได้ดี พร้อมยก </w:t>
-      </w:r>
-      <w:r>
-        <w:rPr>
-          <w:rFonts w:ascii="AngsanaUPC" w:hAnsi="AngsanaUPC" w:cs="AngsanaUPC"/>
-          <w:sz w:val="32"/>
-          <w:szCs w:val="32"/>
-        </w:rPr>
-        <w:t xml:space="preserve">Decision Boundary </w:t>
-      </w:r>
-      <w:r>
-        <w:rPr>
-          <w:rFonts w:ascii="AngsanaUPC" w:hAnsi="AngsanaUPC" w:cs="AngsanaUPC"/>
-          <w:sz w:val="32"/>
-          <w:szCs w:val="32"/>
-          <w:cs/>
-        </w:rPr>
-        <w:t>ออกมาประกอบ และบอก</w:t>
-      </w:r>
-      <w:r>
-        <w:rPr>
-          <w:rFonts w:ascii="AngsanaUPC" w:hAnsi="AngsanaUPC" w:cs="AngsanaUPC"/>
-          <w:sz w:val="32"/>
-          <w:szCs w:val="32"/>
-          <w:cs/>
-        </w:rPr>
-        <w:t xml:space="preserve">ว่าเนื่องจากโมเดลนี้เป็นแบบนี้ซึ่งเหมาะกับการทำนายข้อมูลของ </w:t>
-      </w:r>
-      <w:r>
-        <w:rPr>
-          <w:rFonts w:ascii="AngsanaUPC" w:hAnsi="AngsanaUPC" w:cs="AngsanaUPC"/>
-          <w:sz w:val="32"/>
-          <w:szCs w:val="32"/>
-        </w:rPr>
-        <w:t xml:space="preserve">EEG </w:t>
-      </w:r>
-      <w:r>
-        <w:rPr>
-          <w:rFonts w:ascii="AngsanaUPC" w:hAnsi="AngsanaUPC" w:cs="AngsanaUPC"/>
-          <w:sz w:val="32"/>
-          <w:szCs w:val="32"/>
-          <w:cs/>
-        </w:rPr>
-        <w:t>แบบนี้</w:t>
-      </w:r>
-    </w:p>
-    <w:p>
-      <w:pPr>
-        <w:rPr>
-          <w:rFonts w:ascii="AngsanaUPC" w:hAnsi="AngsanaUPC" w:cs="AngsanaUPC"/>
-          <w:sz w:val="40"/>
-          <w:szCs w:val="40"/>
+          <w:rFonts w:ascii="AngsanaUPC" w:hAnsi="AngsanaUPC" w:cs="AngsanaUPC" w:hint="cs"/>
+          <w:sz w:val="32"/>
+          <w:szCs w:val="32"/>
         </w:rPr>
       </w:pPr>
     </w:p>
@@ -23635,7 +24511,6 @@
           <w:rFonts w:ascii="AngsanaUPC" w:hAnsi="AngsanaUPC" w:cs="AngsanaUPC"/>
           <w:sz w:val="40"/>
           <w:szCs w:val="40"/>
-          <w:cs/>
         </w:rPr>
       </w:pPr>
       <w:r>
@@ -23647,6 +24522,105 @@
         </w:rPr>
         <w:t>ตอบโจทย์ยังไงกับปัญหาของเรา</w:t>
       </w:r>
+      <w:r>
+        <w:rPr>
+          <w:rFonts w:ascii="AngsanaUPC" w:hAnsi="AngsanaUPC" w:cs="AngsanaUPC" w:hint="cs"/>
+          <w:sz w:val="40"/>
+          <w:szCs w:val="40"/>
+          <w:cs/>
+        </w:rPr>
+        <w:t xml:space="preserve"> + ปัญหาที่พบ</w:t>
+      </w:r>
+      <w:r>
+        <w:rPr>
+          <w:rFonts w:ascii="AngsanaUPC" w:hAnsi="AngsanaUPC" w:cs="AngsanaUPC" w:hint="cs"/>
+          <w:sz w:val="40"/>
+          <w:szCs w:val="40"/>
+          <w:cs/>
+        </w:rPr>
+        <w:t xml:space="preserve"> +โมเดลไหนดีไม่ดีและ</w:t>
+      </w:r>
+    </w:p>
+    <w:p>
+      <w:pPr>
+        <w:rPr>
+          <w:rFonts w:ascii="AngsanaUPC" w:hAnsi="AngsanaUPC" w:cs="AngsanaUPC"/>
+          <w:sz w:val="32"/>
+          <w:szCs w:val="32"/>
+        </w:rPr>
+      </w:pPr>
+      <w:r>
+        <w:rPr>
+          <w:rFonts w:ascii="AngsanaUPC" w:hAnsi="AngsanaUPC" w:cs="AngsanaUPC"/>
+          <w:sz w:val="32"/>
+          <w:szCs w:val="32"/>
+          <w:cs/>
+        </w:rPr>
+        <w:t>- พูดถึงผลลัพธ์ที่ได้จากการทดลองทั้ง 2 โมเดลจากนั้นนำทั้ง 2 นี้มาเปรียบเทียบกัน</w:t>
+      </w:r>
+    </w:p>
+    <w:p>
+      <w:pPr>
+        <w:rPr>
+          <w:rFonts w:ascii="AngsanaUPC" w:hAnsi="AngsanaUPC" w:cs="AngsanaUPC"/>
+          <w:sz w:val="32"/>
+          <w:szCs w:val="32"/>
+          <w:cs/>
+        </w:rPr>
+      </w:pPr>
+      <w:r>
+        <w:rPr>
+          <w:rFonts w:ascii="AngsanaUPC" w:hAnsi="AngsanaUPC" w:cs="AngsanaUPC"/>
+          <w:sz w:val="32"/>
+          <w:szCs w:val="32"/>
+          <w:cs/>
+        </w:rPr>
+        <w:t xml:space="preserve">- อธิบายสาเหตุว่าทำไมโมเดลนี้ถึงทำนายได้ดี พร้อมยก </w:t>
+      </w:r>
+      <w:r>
+        <w:rPr>
+          <w:rFonts w:ascii="AngsanaUPC" w:hAnsi="AngsanaUPC" w:cs="AngsanaUPC"/>
+          <w:sz w:val="32"/>
+          <w:szCs w:val="32"/>
+        </w:rPr>
+        <w:t xml:space="preserve">Decision Boundary </w:t>
+      </w:r>
+      <w:r>
+        <w:rPr>
+          <w:rFonts w:ascii="AngsanaUPC" w:hAnsi="AngsanaUPC" w:cs="AngsanaUPC"/>
+          <w:sz w:val="32"/>
+          <w:szCs w:val="32"/>
+          <w:cs/>
+        </w:rPr>
+        <w:t xml:space="preserve">ออกมาประกอบ และบอกว่าเนื่องจากโมเดลนี้เป็นแบบนี้ซึ่งเหมาะกับการทำนายข้อมูลของ </w:t>
+      </w:r>
+      <w:r>
+        <w:rPr>
+          <w:rFonts w:ascii="AngsanaUPC" w:hAnsi="AngsanaUPC" w:cs="AngsanaUPC"/>
+          <w:sz w:val="32"/>
+          <w:szCs w:val="32"/>
+        </w:rPr>
+        <w:t xml:space="preserve">EEG </w:t>
+      </w:r>
+      <w:r>
+        <w:rPr>
+          <w:rFonts w:ascii="AngsanaUPC" w:hAnsi="AngsanaUPC" w:cs="AngsanaUPC"/>
+          <w:sz w:val="32"/>
+          <w:szCs w:val="32"/>
+          <w:cs/>
+        </w:rPr>
+        <w:t>แบบนี้</w:t>
+      </w:r>
+    </w:p>
+    <w:p>
+      <w:pPr>
+        <w:rPr>
+          <w:rFonts w:ascii="AngsanaUPC" w:hAnsi="AngsanaUPC" w:cs="AngsanaUPC" w:hint="cs"/>
+          <w:sz w:val="40"/>
+          <w:szCs w:val="40"/>
+          <w:cs/>
+        </w:rPr>
+      </w:pPr>
     </w:p>
     <w:p>
       <w:pPr>

</xml_diff>